<commit_message>
updated comparch solutions - added MESI
</commit_message>
<xml_diff>
--- a/exams/computer_architecture_3021/Computer Architecture Exam Notes.docx
+++ b/exams/computer_architecture_3021/Computer Architecture Exam Notes.docx
@@ -559,24 +559,27 @@
     <w:p/>
     <w:p/>
     <w:p/>
+    <w:p/>
+    <w:p/>
+    <w:p/>
     <w:p>
       <w:r>
         <w:rPr>
           <w:noProof/>
         </w:rPr>
         <w:drawing>
-          <wp:anchor distT="0" distB="0" distL="114300" distR="114300" simplePos="0" relativeHeight="251663360" behindDoc="0" locked="0" layoutInCell="1" allowOverlap="1">
+          <wp:anchor distT="0" distB="0" distL="114300" distR="114300" simplePos="0" relativeHeight="251665408" behindDoc="0" locked="0" layoutInCell="1" allowOverlap="1">
             <wp:simplePos x="0" y="0"/>
             <wp:positionH relativeFrom="margin">
-              <wp:posOffset>711171</wp:posOffset>
+              <wp:posOffset>441517</wp:posOffset>
             </wp:positionH>
             <wp:positionV relativeFrom="margin">
-              <wp:posOffset>4613157</wp:posOffset>
+              <wp:posOffset>4602775</wp:posOffset>
             </wp:positionV>
-            <wp:extent cx="4454525" cy="4375785"/>
-            <wp:effectExtent l="0" t="0" r="3175" b="5715"/>
+            <wp:extent cx="4953000" cy="4813300"/>
+            <wp:effectExtent l="0" t="0" r="0" b="0"/>
             <wp:wrapSquare wrapText="bothSides"/>
-            <wp:docPr id="6" name="Picture 6"/>
+            <wp:docPr id="8" name="Picture 8"/>
             <wp:cNvGraphicFramePr>
               <a:graphicFrameLocks xmlns:a="http://schemas.openxmlformats.org/drawingml/2006/main" noChangeAspect="1"/>
             </wp:cNvGraphicFramePr>
@@ -584,7 +587,7 @@
               <a:graphicData uri="http://schemas.openxmlformats.org/drawingml/2006/picture">
                 <pic:pic xmlns:pic="http://schemas.openxmlformats.org/drawingml/2006/picture">
                   <pic:nvPicPr>
-                    <pic:cNvPr id="6" name="Screen Shot 2018-12-03 at 09.34.37.png"/>
+                    <pic:cNvPr id="8" name="Screen Shot 2018-12-03 at 09.37.13.png"/>
                     <pic:cNvPicPr/>
                   </pic:nvPicPr>
                   <pic:blipFill>
@@ -602,7 +605,7 @@
                   <pic:spPr>
                     <a:xfrm>
                       <a:off x="0" y="0"/>
-                      <a:ext cx="4454525" cy="4375785"/>
+                      <a:ext cx="4953000" cy="4813300"/>
                     </a:xfrm>
                     <a:prstGeom prst="rect">
                       <a:avLst/>
@@ -615,24 +618,6 @@
         </w:drawing>
       </w:r>
     </w:p>
-    <w:p/>
-    <w:p/>
-    <w:p/>
-    <w:p/>
-    <w:p/>
-    <w:p/>
-    <w:p/>
-    <w:p/>
-    <w:p/>
-    <w:p/>
-    <w:p/>
-    <w:p/>
-    <w:p/>
-    <w:p/>
-    <w:p/>
-    <w:p/>
-    <w:p/>
-    <w:p/>
     <w:p/>
     <w:p/>
     <w:p/>
@@ -712,162 +697,6 @@
     <w:p/>
     <w:p/>
     <w:p>
-      <w:r>
-        <w:rPr>
-          <w:noProof/>
-        </w:rPr>
-        <w:drawing>
-          <wp:anchor distT="0" distB="0" distL="114300" distR="114300" simplePos="0" relativeHeight="251665408" behindDoc="0" locked="0" layoutInCell="1" allowOverlap="1">
-            <wp:simplePos x="0" y="0"/>
-            <wp:positionH relativeFrom="margin">
-              <wp:posOffset>542408</wp:posOffset>
-            </wp:positionH>
-            <wp:positionV relativeFrom="margin">
-              <wp:posOffset>3700130</wp:posOffset>
-            </wp:positionV>
-            <wp:extent cx="4953000" cy="4813300"/>
-            <wp:effectExtent l="0" t="0" r="0" b="0"/>
-            <wp:wrapSquare wrapText="bothSides"/>
-            <wp:docPr id="8" name="Picture 8"/>
-            <wp:cNvGraphicFramePr>
-              <a:graphicFrameLocks xmlns:a="http://schemas.openxmlformats.org/drawingml/2006/main" noChangeAspect="1"/>
-            </wp:cNvGraphicFramePr>
-            <a:graphic xmlns:a="http://schemas.openxmlformats.org/drawingml/2006/main">
-              <a:graphicData uri="http://schemas.openxmlformats.org/drawingml/2006/picture">
-                <pic:pic xmlns:pic="http://schemas.openxmlformats.org/drawingml/2006/picture">
-                  <pic:nvPicPr>
-                    <pic:cNvPr id="8" name="Screen Shot 2018-12-03 at 09.37.13.png"/>
-                    <pic:cNvPicPr/>
-                  </pic:nvPicPr>
-                  <pic:blipFill>
-                    <a:blip r:embed="rId14">
-                      <a:extLst>
-                        <a:ext uri="{28A0092B-C50C-407E-A947-70E740481C1C}">
-                          <a14:useLocalDpi xmlns:a14="http://schemas.microsoft.com/office/drawing/2010/main" val="0"/>
-                        </a:ext>
-                      </a:extLst>
-                    </a:blip>
-                    <a:stretch>
-                      <a:fillRect/>
-                    </a:stretch>
-                  </pic:blipFill>
-                  <pic:spPr>
-                    <a:xfrm>
-                      <a:off x="0" y="0"/>
-                      <a:ext cx="4953000" cy="4813300"/>
-                    </a:xfrm>
-                    <a:prstGeom prst="rect">
-                      <a:avLst/>
-                    </a:prstGeom>
-                  </pic:spPr>
-                </pic:pic>
-              </a:graphicData>
-            </a:graphic>
-          </wp:anchor>
-        </w:drawing>
-      </w:r>
-    </w:p>
-    <w:p/>
-    <w:p/>
-    <w:p/>
-    <w:p/>
-    <w:p/>
-    <w:p/>
-    <w:p/>
-    <w:p/>
-    <w:p/>
-    <w:p/>
-    <w:p/>
-    <w:p/>
-    <w:p/>
-    <w:p/>
-    <w:p/>
-    <w:p/>
-    <w:p/>
-    <w:p/>
-    <w:p/>
-    <w:p/>
-    <w:p/>
-    <w:p/>
-    <w:p/>
-    <w:p/>
-    <w:p/>
-    <w:p/>
-    <w:p/>
-    <w:p/>
-    <w:p>
-      <w:pPr>
-        <w:rPr>
-          <w:b/>
-          <w:u w:val="single"/>
-        </w:rPr>
-      </w:pPr>
-    </w:p>
-    <w:p>
-      <w:pPr>
-        <w:rPr>
-          <w:b/>
-          <w:u w:val="single"/>
-        </w:rPr>
-      </w:pPr>
-    </w:p>
-    <w:p>
-      <w:pPr>
-        <w:rPr>
-          <w:b/>
-          <w:u w:val="single"/>
-        </w:rPr>
-      </w:pPr>
-    </w:p>
-    <w:p>
-      <w:pPr>
-        <w:rPr>
-          <w:b/>
-          <w:u w:val="single"/>
-        </w:rPr>
-      </w:pPr>
-    </w:p>
-    <w:p>
-      <w:pPr>
-        <w:rPr>
-          <w:b/>
-          <w:u w:val="single"/>
-        </w:rPr>
-      </w:pPr>
-    </w:p>
-    <w:p>
-      <w:pPr>
-        <w:rPr>
-          <w:b/>
-          <w:u w:val="single"/>
-        </w:rPr>
-      </w:pPr>
-    </w:p>
-    <w:p>
-      <w:pPr>
-        <w:rPr>
-          <w:b/>
-          <w:u w:val="single"/>
-        </w:rPr>
-      </w:pPr>
-    </w:p>
-    <w:p>
-      <w:pPr>
-        <w:rPr>
-          <w:b/>
-          <w:u w:val="single"/>
-        </w:rPr>
-      </w:pPr>
-    </w:p>
-    <w:p>
-      <w:pPr>
-        <w:rPr>
-          <w:b/>
-          <w:u w:val="single"/>
-        </w:rPr>
-      </w:pPr>
-    </w:p>
-    <w:p>
       <w:pPr>
         <w:rPr>
           <w:b/>
@@ -939,7 +768,7 @@
                     <pic:cNvPicPr/>
                   </pic:nvPicPr>
                   <pic:blipFill>
-                    <a:blip r:embed="rId15" cstate="print">
+                    <a:blip r:embed="rId14" cstate="print">
                       <a:extLst>
                         <a:ext uri="{28A0092B-C50C-407E-A947-70E740481C1C}">
                           <a14:useLocalDpi xmlns:a14="http://schemas.microsoft.com/office/drawing/2010/main" val="0"/>
@@ -988,7 +817,7 @@
                     <pic:cNvPicPr/>
                   </pic:nvPicPr>
                   <pic:blipFill>
-                    <a:blip r:embed="rId16" cstate="print">
+                    <a:blip r:embed="rId15" cstate="print">
                       <a:extLst>
                         <a:ext uri="{28A0092B-C50C-407E-A947-70E740481C1C}">
                           <a14:useLocalDpi xmlns:a14="http://schemas.microsoft.com/office/drawing/2010/main" val="0"/>
@@ -1467,7 +1296,7 @@
                     <pic:cNvPicPr/>
                   </pic:nvPicPr>
                   <pic:blipFill>
-                    <a:blip r:embed="rId17" cstate="print">
+                    <a:blip r:embed="rId16" cstate="print">
                       <a:extLst>
                         <a:ext uri="{28A0092B-C50C-407E-A947-70E740481C1C}">
                           <a14:useLocalDpi xmlns:a14="http://schemas.microsoft.com/office/drawing/2010/main" val="0"/>
@@ -1524,7 +1353,7 @@
                     <pic:cNvPicPr/>
                   </pic:nvPicPr>
                   <pic:blipFill>
-                    <a:blip r:embed="rId18">
+                    <a:blip r:embed="rId17">
                       <a:extLst>
                         <a:ext uri="{28A0092B-C50C-407E-A947-70E740481C1C}">
                           <a14:useLocalDpi xmlns:a14="http://schemas.microsoft.com/office/drawing/2010/main" val="0"/>
@@ -1642,7 +1471,10 @@
         <w:t xml:space="preserve"> N = 1</w:t>
       </w:r>
     </w:p>
-    <w:p/>
+    <w:p>
+      <w:bookmarkStart w:id="0" w:name="_GoBack"/>
+      <w:bookmarkEnd w:id="0"/>
+    </w:p>
     <w:p/>
     <w:p/>
     <w:p/>
@@ -1875,8 +1707,6 @@
             <w:r>
               <w:t>0 BITS (only one set)</w:t>
             </w:r>
-            <w:bookmarkStart w:id="0" w:name="_GoBack"/>
-            <w:bookmarkEnd w:id="0"/>
           </w:p>
           <w:p>
             <w:pPr>

</xml_diff>